<commit_message>
update F and S notes
</commit_message>
<xml_diff>
--- a/Footprinting&Scanning/Footprinting_and_Scanning.docx
+++ b/Footprinting&Scanning/Footprinting_and_Scanning.docx
@@ -2817,6 +2817,578 @@
       </w:pPr>
       <w:r>
         <w:t>You can specify targets by using DNS names, IP address lists, CIDR notation, wildcards, ranges, octets lists, and input files.</w:t>
+      </w:r>
+    </w:p>
+    <w:p>
+      <w:pPr>
+        <w:rPr>
+          <w:b/>
+          <w:bCs/>
+        </w:rPr>
+      </w:pPr>
+    </w:p>
+    <w:p>
+      <w:pPr>
+        <w:pStyle w:val="ListParagraph"/>
+        <w:numPr>
+          <w:ilvl w:val="0"/>
+          <w:numId w:val="1"/>
+        </w:numPr>
+        <w:rPr>
+          <w:b/>
+          <w:bCs/>
+        </w:rPr>
+      </w:pPr>
+      <w:r>
+        <w:rPr>
+          <w:b/>
+          <w:bCs/>
+          <w:noProof/>
+        </w:rPr>
+        <w:drawing>
+          <wp:anchor distT="0" distB="0" distL="114300" distR="114300" simplePos="0" relativeHeight="251670528" behindDoc="0" locked="0" layoutInCell="1" allowOverlap="1" wp14:anchorId="33D7AD2E" wp14:editId="0109C777">
+            <wp:simplePos x="0" y="0"/>
+            <wp:positionH relativeFrom="column">
+              <wp:posOffset>190832</wp:posOffset>
+            </wp:positionH>
+            <wp:positionV relativeFrom="paragraph">
+              <wp:posOffset>292597</wp:posOffset>
+            </wp:positionV>
+            <wp:extent cx="5943600" cy="1417320"/>
+            <wp:effectExtent l="0" t="0" r="0" b="5080"/>
+            <wp:wrapSquare wrapText="bothSides"/>
+            <wp:docPr id="13" name="Picture 13" descr="A screenshot of a cell phone&#10;&#10;Description automatically generated"/>
+            <wp:cNvGraphicFramePr>
+              <a:graphicFrameLocks xmlns:a="http://schemas.openxmlformats.org/drawingml/2006/main" noChangeAspect="1"/>
+            </wp:cNvGraphicFramePr>
+            <a:graphic xmlns:a="http://schemas.openxmlformats.org/drawingml/2006/main">
+              <a:graphicData uri="http://schemas.openxmlformats.org/drawingml/2006/picture">
+                <pic:pic xmlns:pic="http://schemas.openxmlformats.org/drawingml/2006/picture">
+                  <pic:nvPicPr>
+                    <pic:cNvPr id="13" name="Picture 13" descr="A screenshot of a cell phone&#10;&#10;Description automatically generated"/>
+                    <pic:cNvPicPr/>
+                  </pic:nvPicPr>
+                  <pic:blipFill>
+                    <a:blip r:embed="rId18">
+                      <a:extLst>
+                        <a:ext uri="{28A0092B-C50C-407E-A947-70E740481C1C}">
+                          <a14:useLocalDpi xmlns:a14="http://schemas.microsoft.com/office/drawing/2010/main" val="0"/>
+                        </a:ext>
+                      </a:extLst>
+                    </a:blip>
+                    <a:stretch>
+                      <a:fillRect/>
+                    </a:stretch>
+                  </pic:blipFill>
+                  <pic:spPr>
+                    <a:xfrm>
+                      <a:off x="0" y="0"/>
+                      <a:ext cx="5943600" cy="1417320"/>
+                    </a:xfrm>
+                    <a:prstGeom prst="rect">
+                      <a:avLst/>
+                    </a:prstGeom>
+                  </pic:spPr>
+                </pic:pic>
+              </a:graphicData>
+            </a:graphic>
+            <wp14:sizeRelH relativeFrom="page">
+              <wp14:pctWidth>0</wp14:pctWidth>
+            </wp14:sizeRelH>
+            <wp14:sizeRelV relativeFrom="page">
+              <wp14:pctHeight>0</wp14:pctHeight>
+            </wp14:sizeRelV>
+          </wp:anchor>
+        </w:drawing>
+      </w:r>
+      <w:r>
+        <w:rPr>
+          <w:b/>
+          <w:bCs/>
+        </w:rPr>
+        <w:t>By DNS names</w:t>
+      </w:r>
+    </w:p>
+    <w:p>
+      <w:pPr>
+        <w:pStyle w:val="ListParagraph"/>
+        <w:rPr>
+          <w:b/>
+          <w:bCs/>
+        </w:rPr>
+      </w:pPr>
+    </w:p>
+    <w:p>
+      <w:pPr>
+        <w:rPr>
+          <w:b/>
+          <w:bCs/>
+        </w:rPr>
+      </w:pPr>
+    </w:p>
+    <w:p>
+      <w:pPr>
+        <w:pStyle w:val="ListParagraph"/>
+        <w:numPr>
+          <w:ilvl w:val="0"/>
+          <w:numId w:val="1"/>
+        </w:numPr>
+        <w:rPr>
+          <w:b/>
+          <w:bCs/>
+        </w:rPr>
+      </w:pPr>
+      <w:r>
+        <w:rPr>
+          <w:b/>
+          <w:bCs/>
+        </w:rPr>
+        <w:t>IP addresses List</w:t>
+      </w:r>
+    </w:p>
+    <w:p>
+      <w:pPr>
+        <w:rPr>
+          <w:b/>
+          <w:bCs/>
+        </w:rPr>
+      </w:pPr>
+      <w:r>
+        <w:rPr>
+          <w:b/>
+          <w:bCs/>
+          <w:noProof/>
+        </w:rPr>
+        <w:drawing>
+          <wp:anchor distT="0" distB="0" distL="114300" distR="114300" simplePos="0" relativeHeight="251671552" behindDoc="0" locked="0" layoutInCell="1" allowOverlap="1" wp14:anchorId="0E4BD766" wp14:editId="6DDA8F7B">
+            <wp:simplePos x="0" y="0"/>
+            <wp:positionH relativeFrom="column">
+              <wp:posOffset>230588</wp:posOffset>
+            </wp:positionH>
+            <wp:positionV relativeFrom="paragraph">
+              <wp:posOffset>187960</wp:posOffset>
+            </wp:positionV>
+            <wp:extent cx="5943600" cy="1412240"/>
+            <wp:effectExtent l="0" t="0" r="0" b="0"/>
+            <wp:wrapSquare wrapText="bothSides"/>
+            <wp:docPr id="14" name="Picture 14" descr="A screenshot of a cell phone&#10;&#10;Description automatically generated"/>
+            <wp:cNvGraphicFramePr>
+              <a:graphicFrameLocks xmlns:a="http://schemas.openxmlformats.org/drawingml/2006/main" noChangeAspect="1"/>
+            </wp:cNvGraphicFramePr>
+            <a:graphic xmlns:a="http://schemas.openxmlformats.org/drawingml/2006/main">
+              <a:graphicData uri="http://schemas.openxmlformats.org/drawingml/2006/picture">
+                <pic:pic xmlns:pic="http://schemas.openxmlformats.org/drawingml/2006/picture">
+                  <pic:nvPicPr>
+                    <pic:cNvPr id="14" name="Picture 14" descr="A screenshot of a cell phone&#10;&#10;Description automatically generated"/>
+                    <pic:cNvPicPr/>
+                  </pic:nvPicPr>
+                  <pic:blipFill>
+                    <a:blip r:embed="rId19">
+                      <a:extLst>
+                        <a:ext uri="{28A0092B-C50C-407E-A947-70E740481C1C}">
+                          <a14:useLocalDpi xmlns:a14="http://schemas.microsoft.com/office/drawing/2010/main" val="0"/>
+                        </a:ext>
+                      </a:extLst>
+                    </a:blip>
+                    <a:stretch>
+                      <a:fillRect/>
+                    </a:stretch>
+                  </pic:blipFill>
+                  <pic:spPr>
+                    <a:xfrm>
+                      <a:off x="0" y="0"/>
+                      <a:ext cx="5943600" cy="1412240"/>
+                    </a:xfrm>
+                    <a:prstGeom prst="rect">
+                      <a:avLst/>
+                    </a:prstGeom>
+                  </pic:spPr>
+                </pic:pic>
+              </a:graphicData>
+            </a:graphic>
+            <wp14:sizeRelH relativeFrom="page">
+              <wp14:pctWidth>0</wp14:pctWidth>
+            </wp14:sizeRelH>
+            <wp14:sizeRelV relativeFrom="page">
+              <wp14:pctHeight>0</wp14:pctHeight>
+            </wp14:sizeRelV>
+          </wp:anchor>
+        </w:drawing>
+      </w:r>
+    </w:p>
+    <w:p>
+      <w:pPr>
+        <w:rPr>
+          <w:b/>
+          <w:bCs/>
+        </w:rPr>
+      </w:pPr>
+    </w:p>
+    <w:p>
+      <w:pPr>
+        <w:pStyle w:val="ListParagraph"/>
+        <w:numPr>
+          <w:ilvl w:val="0"/>
+          <w:numId w:val="1"/>
+        </w:numPr>
+        <w:rPr>
+          <w:b/>
+          <w:bCs/>
+        </w:rPr>
+      </w:pPr>
+      <w:r>
+        <w:rPr>
+          <w:b/>
+          <w:bCs/>
+        </w:rPr>
+        <w:t>CIDR Notation</w:t>
+      </w:r>
+    </w:p>
+    <w:p>
+      <w:pPr>
+        <w:rPr>
+          <w:b/>
+          <w:bCs/>
+        </w:rPr>
+      </w:pPr>
+      <w:r>
+        <w:rPr>
+          <w:b/>
+          <w:bCs/>
+          <w:noProof/>
+        </w:rPr>
+        <w:drawing>
+          <wp:anchor distT="0" distB="0" distL="114300" distR="114300" simplePos="0" relativeHeight="251672576" behindDoc="0" locked="0" layoutInCell="1" allowOverlap="1" wp14:anchorId="0B0395B0" wp14:editId="588E2397">
+            <wp:simplePos x="0" y="0"/>
+            <wp:positionH relativeFrom="column">
+              <wp:posOffset>230505</wp:posOffset>
+            </wp:positionH>
+            <wp:positionV relativeFrom="paragraph">
+              <wp:posOffset>282741</wp:posOffset>
+            </wp:positionV>
+            <wp:extent cx="5943600" cy="1375410"/>
+            <wp:effectExtent l="0" t="0" r="0" b="0"/>
+            <wp:wrapSquare wrapText="bothSides"/>
+            <wp:docPr id="15" name="Picture 15" descr="A screenshot of a cell phone&#10;&#10;Description automatically generated"/>
+            <wp:cNvGraphicFramePr>
+              <a:graphicFrameLocks xmlns:a="http://schemas.openxmlformats.org/drawingml/2006/main" noChangeAspect="1"/>
+            </wp:cNvGraphicFramePr>
+            <a:graphic xmlns:a="http://schemas.openxmlformats.org/drawingml/2006/main">
+              <a:graphicData uri="http://schemas.openxmlformats.org/drawingml/2006/picture">
+                <pic:pic xmlns:pic="http://schemas.openxmlformats.org/drawingml/2006/picture">
+                  <pic:nvPicPr>
+                    <pic:cNvPr id="15" name="Picture 15" descr="A screenshot of a cell phone&#10;&#10;Description automatically generated"/>
+                    <pic:cNvPicPr/>
+                  </pic:nvPicPr>
+                  <pic:blipFill>
+                    <a:blip r:embed="rId20">
+                      <a:extLst>
+                        <a:ext uri="{28A0092B-C50C-407E-A947-70E740481C1C}">
+                          <a14:useLocalDpi xmlns:a14="http://schemas.microsoft.com/office/drawing/2010/main" val="0"/>
+                        </a:ext>
+                      </a:extLst>
+                    </a:blip>
+                    <a:stretch>
+                      <a:fillRect/>
+                    </a:stretch>
+                  </pic:blipFill>
+                  <pic:spPr>
+                    <a:xfrm>
+                      <a:off x="0" y="0"/>
+                      <a:ext cx="5943600" cy="1375410"/>
+                    </a:xfrm>
+                    <a:prstGeom prst="rect">
+                      <a:avLst/>
+                    </a:prstGeom>
+                  </pic:spPr>
+                </pic:pic>
+              </a:graphicData>
+            </a:graphic>
+            <wp14:sizeRelH relativeFrom="page">
+              <wp14:pctWidth>0</wp14:pctWidth>
+            </wp14:sizeRelH>
+            <wp14:sizeRelV relativeFrom="page">
+              <wp14:pctHeight>0</wp14:pctHeight>
+            </wp14:sizeRelV>
+          </wp:anchor>
+        </w:drawing>
+      </w:r>
+    </w:p>
+    <w:p>
+      <w:pPr>
+        <w:rPr>
+          <w:b/>
+          <w:bCs/>
+        </w:rPr>
+      </w:pPr>
+    </w:p>
+    <w:p>
+      <w:pPr>
+        <w:rPr>
+          <w:b/>
+          <w:bCs/>
+        </w:rPr>
+      </w:pPr>
+    </w:p>
+    <w:p>
+      <w:pPr>
+        <w:rPr>
+          <w:b/>
+          <w:bCs/>
+        </w:rPr>
+      </w:pPr>
+    </w:p>
+    <w:p>
+      <w:pPr>
+        <w:rPr>
+          <w:b/>
+          <w:bCs/>
+        </w:rPr>
+      </w:pPr>
+    </w:p>
+    <w:p>
+      <w:pPr>
+        <w:rPr>
+          <w:b/>
+          <w:bCs/>
+        </w:rPr>
+      </w:pPr>
+    </w:p>
+    <w:p>
+      <w:pPr>
+        <w:rPr>
+          <w:b/>
+          <w:bCs/>
+        </w:rPr>
+      </w:pPr>
+    </w:p>
+    <w:p>
+      <w:pPr>
+        <w:rPr>
+          <w:b/>
+          <w:bCs/>
+        </w:rPr>
+      </w:pPr>
+    </w:p>
+    <w:p>
+      <w:pPr>
+        <w:rPr>
+          <w:b/>
+          <w:bCs/>
+        </w:rPr>
+      </w:pPr>
+    </w:p>
+    <w:p>
+      <w:pPr>
+        <w:pStyle w:val="ListParagraph"/>
+        <w:numPr>
+          <w:ilvl w:val="0"/>
+          <w:numId w:val="1"/>
+        </w:numPr>
+        <w:rPr>
+          <w:b/>
+          <w:bCs/>
+        </w:rPr>
+      </w:pPr>
+      <w:r>
+        <w:rPr>
+          <w:b/>
+          <w:bCs/>
+        </w:rPr>
+        <w:lastRenderedPageBreak/>
+        <w:t>Wildcards</w:t>
+      </w:r>
+    </w:p>
+    <w:p>
+      <w:pPr>
+        <w:pStyle w:val="ListParagraph"/>
+        <w:numPr>
+          <w:ilvl w:val="1"/>
+          <w:numId w:val="1"/>
+        </w:numPr>
+        <w:rPr>
+          <w:b/>
+          <w:bCs/>
+        </w:rPr>
+      </w:pPr>
+      <w:r>
+        <w:t>We can combine target IP addresses by using the asterisk. The asterisk is converted to the 0-255 range.</w:t>
+      </w:r>
+    </w:p>
+    <w:p>
+      <w:pPr>
+        <w:rPr>
+          <w:b/>
+          <w:bCs/>
+        </w:rPr>
+      </w:pPr>
+      <w:r>
+        <w:rPr>
+          <w:b/>
+          <w:bCs/>
+          <w:noProof/>
+        </w:rPr>
+        <w:drawing>
+          <wp:anchor distT="0" distB="0" distL="114300" distR="114300" simplePos="0" relativeHeight="251673600" behindDoc="0" locked="0" layoutInCell="1" allowOverlap="1" wp14:anchorId="6FDC901C" wp14:editId="6B657FEA">
+            <wp:simplePos x="0" y="0"/>
+            <wp:positionH relativeFrom="column">
+              <wp:posOffset>270123</wp:posOffset>
+            </wp:positionH>
+            <wp:positionV relativeFrom="paragraph">
+              <wp:posOffset>259191</wp:posOffset>
+            </wp:positionV>
+            <wp:extent cx="5943600" cy="1147445"/>
+            <wp:effectExtent l="0" t="0" r="0" b="0"/>
+            <wp:wrapSquare wrapText="bothSides"/>
+            <wp:docPr id="16" name="Picture 16" descr="A screenshot of a cell phone&#10;&#10;Description automatically generated"/>
+            <wp:cNvGraphicFramePr>
+              <a:graphicFrameLocks xmlns:a="http://schemas.openxmlformats.org/drawingml/2006/main" noChangeAspect="1"/>
+            </wp:cNvGraphicFramePr>
+            <a:graphic xmlns:a="http://schemas.openxmlformats.org/drawingml/2006/main">
+              <a:graphicData uri="http://schemas.openxmlformats.org/drawingml/2006/picture">
+                <pic:pic xmlns:pic="http://schemas.openxmlformats.org/drawingml/2006/picture">
+                  <pic:nvPicPr>
+                    <pic:cNvPr id="16" name="Picture 16" descr="A screenshot of a cell phone&#10;&#10;Description automatically generated"/>
+                    <pic:cNvPicPr/>
+                  </pic:nvPicPr>
+                  <pic:blipFill>
+                    <a:blip r:embed="rId21">
+                      <a:extLst>
+                        <a:ext uri="{28A0092B-C50C-407E-A947-70E740481C1C}">
+                          <a14:useLocalDpi xmlns:a14="http://schemas.microsoft.com/office/drawing/2010/main" val="0"/>
+                        </a:ext>
+                      </a:extLst>
+                    </a:blip>
+                    <a:stretch>
+                      <a:fillRect/>
+                    </a:stretch>
+                  </pic:blipFill>
+                  <pic:spPr>
+                    <a:xfrm>
+                      <a:off x="0" y="0"/>
+                      <a:ext cx="5943600" cy="1147445"/>
+                    </a:xfrm>
+                    <a:prstGeom prst="rect">
+                      <a:avLst/>
+                    </a:prstGeom>
+                  </pic:spPr>
+                </pic:pic>
+              </a:graphicData>
+            </a:graphic>
+            <wp14:sizeRelH relativeFrom="page">
+              <wp14:pctWidth>0</wp14:pctWidth>
+            </wp14:sizeRelH>
+            <wp14:sizeRelV relativeFrom="page">
+              <wp14:pctHeight>0</wp14:pctHeight>
+            </wp14:sizeRelV>
+          </wp:anchor>
+        </w:drawing>
+      </w:r>
+    </w:p>
+    <w:p>
+      <w:pPr>
+        <w:rPr>
+          <w:b/>
+          <w:bCs/>
+        </w:rPr>
+      </w:pPr>
+    </w:p>
+    <w:p>
+      <w:pPr>
+        <w:rPr>
+          <w:b/>
+          <w:bCs/>
+        </w:rPr>
+      </w:pPr>
+      <w:r>
+        <w:rPr>
+          <w:b/>
+          <w:bCs/>
+          <w:noProof/>
+        </w:rPr>
+        <w:drawing>
+          <wp:anchor distT="0" distB="0" distL="114300" distR="114300" simplePos="0" relativeHeight="251674624" behindDoc="0" locked="0" layoutInCell="1" allowOverlap="1" wp14:anchorId="24BBBCAA" wp14:editId="4CD3F860">
+            <wp:simplePos x="0" y="0"/>
+            <wp:positionH relativeFrom="column">
+              <wp:posOffset>270344</wp:posOffset>
+            </wp:positionH>
+            <wp:positionV relativeFrom="paragraph">
+              <wp:posOffset>266534</wp:posOffset>
+            </wp:positionV>
+            <wp:extent cx="5943600" cy="3260725"/>
+            <wp:effectExtent l="0" t="0" r="0" b="3175"/>
+            <wp:wrapSquare wrapText="bothSides"/>
+            <wp:docPr id="17" name="Picture 17" descr="A screenshot of a cell phone&#10;&#10;Description automatically generated"/>
+            <wp:cNvGraphicFramePr>
+              <a:graphicFrameLocks xmlns:a="http://schemas.openxmlformats.org/drawingml/2006/main" noChangeAspect="1"/>
+            </wp:cNvGraphicFramePr>
+            <a:graphic xmlns:a="http://schemas.openxmlformats.org/drawingml/2006/main">
+              <a:graphicData uri="http://schemas.openxmlformats.org/drawingml/2006/picture">
+                <pic:pic xmlns:pic="http://schemas.openxmlformats.org/drawingml/2006/picture">
+                  <pic:nvPicPr>
+                    <pic:cNvPr id="17" name="Picture 17" descr="A screenshot of a cell phone&#10;&#10;Description automatically generated"/>
+                    <pic:cNvPicPr/>
+                  </pic:nvPicPr>
+                  <pic:blipFill>
+                    <a:blip r:embed="rId22">
+                      <a:extLst>
+                        <a:ext uri="{28A0092B-C50C-407E-A947-70E740481C1C}">
+                          <a14:useLocalDpi xmlns:a14="http://schemas.microsoft.com/office/drawing/2010/main" val="0"/>
+                        </a:ext>
+                      </a:extLst>
+                    </a:blip>
+                    <a:stretch>
+                      <a:fillRect/>
+                    </a:stretch>
+                  </pic:blipFill>
+                  <pic:spPr>
+                    <a:xfrm>
+                      <a:off x="0" y="0"/>
+                      <a:ext cx="5943600" cy="3260725"/>
+                    </a:xfrm>
+                    <a:prstGeom prst="rect">
+                      <a:avLst/>
+                    </a:prstGeom>
+                  </pic:spPr>
+                </pic:pic>
+              </a:graphicData>
+            </a:graphic>
+            <wp14:sizeRelH relativeFrom="page">
+              <wp14:pctWidth>0</wp14:pctWidth>
+            </wp14:sizeRelH>
+            <wp14:sizeRelV relativeFrom="page">
+              <wp14:pctHeight>0</wp14:pctHeight>
+            </wp14:sizeRelV>
+          </wp:anchor>
+        </w:drawing>
+      </w:r>
+    </w:p>
+    <w:p>
+      <w:pPr>
+        <w:rPr>
+          <w:b/>
+          <w:bCs/>
+        </w:rPr>
+      </w:pPr>
+    </w:p>
+    <w:p>
+      <w:pPr>
+        <w:pStyle w:val="ListParagraph"/>
+        <w:numPr>
+          <w:ilvl w:val="0"/>
+          <w:numId w:val="1"/>
+        </w:numPr>
+        <w:rPr>
+          <w:b/>
+          <w:bCs/>
+        </w:rPr>
+      </w:pPr>
+      <w:r>
+        <w:rPr>
+          <w:b/>
+          <w:bCs/>
+        </w:rPr>
+        <w:t>Specifying Ranges</w:t>
       </w:r>
     </w:p>
     <w:sectPr>

</xml_diff>